<commit_message>
add springboot exception and update notes
</commit_message>
<xml_diff>
--- a/exc-solution.docx
+++ b/exc-solution.docx
@@ -13079,8 +13079,6 @@
         </w:rPr>
         <w:t>地址，添加完成后重新启动数据库，问题解决。</w:t>
       </w:r>
-      <w:bookmarkStart w:id="16" w:name="_GoBack"/>
-      <w:bookmarkEnd w:id="16"/>
     </w:p>
     <w:p/>
     <w:p/>
@@ -14097,23 +14095,21 @@
     </w:p>
     <w:p/>
     <w:p>
-      <w:r>
-        <w:rPr>
-          <w:rFonts w:hint="eastAsia"/>
-        </w:rPr>
-        <w:t>解决方案：</w:t>
-      </w:r>
-      <w:proofErr w:type="spellStart"/>
-      <w:r>
-        <w:rPr>
-          <w:rFonts w:ascii="宋体" w:eastAsia="宋体" w:hAnsi="宋体" w:cs="宋体"/>
+      <w:pPr>
+        <w:rPr>
+          <w:rFonts w:ascii="宋体" w:eastAsia="宋体" w:hAnsi="宋体" w:cs="宋体" w:hint="eastAsia"/>
           <w:kern w:val="0"/>
           <w:sz w:val="24"/>
           <w:szCs w:val="24"/>
         </w:rPr>
-        <w:t>mysql</w:t>
-      </w:r>
-      <w:proofErr w:type="spellEnd"/>
+      </w:pPr>
+      <w:r>
+        <w:rPr>
+          <w:rFonts w:hint="eastAsia"/>
+        </w:rPr>
+        <w:t>解决方案：</w:t>
+      </w:r>
+      <w:proofErr w:type="spellStart"/>
       <w:r>
         <w:rPr>
           <w:rFonts w:ascii="宋体" w:eastAsia="宋体" w:hAnsi="宋体" w:cs="宋体"/>
@@ -14121,9 +14117,9 @@
           <w:sz w:val="24"/>
           <w:szCs w:val="24"/>
         </w:rPr>
-        <w:t>数据库一般表名都是不区分大写小的，但这个不区分大小写只在windows系统中有效，在</w:t>
-      </w:r>
-      <w:proofErr w:type="spellStart"/>
+        <w:t>mysql</w:t>
+      </w:r>
+      <w:proofErr w:type="spellEnd"/>
       <w:r>
         <w:rPr>
           <w:rFonts w:ascii="宋体" w:eastAsia="宋体" w:hAnsi="宋体" w:cs="宋体"/>
@@ -14131,9 +14127,9 @@
           <w:sz w:val="24"/>
           <w:szCs w:val="24"/>
         </w:rPr>
-        <w:t>linux</w:t>
-      </w:r>
-      <w:proofErr w:type="spellEnd"/>
+        <w:t>数据库一般表名都是不区分大写小的，但这个不区分大小写只在windows系统中有效，在</w:t>
+      </w:r>
+      <w:proofErr w:type="spellStart"/>
       <w:r>
         <w:rPr>
           <w:rFonts w:ascii="宋体" w:eastAsia="宋体" w:hAnsi="宋体" w:cs="宋体"/>
@@ -14141,9 +14137,9 @@
           <w:sz w:val="24"/>
           <w:szCs w:val="24"/>
         </w:rPr>
-        <w:t>系统中是区分大小写的，所以需要修改</w:t>
-      </w:r>
-      <w:proofErr w:type="spellStart"/>
+        <w:t>linux</w:t>
+      </w:r>
+      <w:proofErr w:type="spellEnd"/>
       <w:r>
         <w:rPr>
           <w:rFonts w:ascii="宋体" w:eastAsia="宋体" w:hAnsi="宋体" w:cs="宋体"/>
@@ -14151,9 +14147,9 @@
           <w:sz w:val="24"/>
           <w:szCs w:val="24"/>
         </w:rPr>
-        <w:t>mysql</w:t>
-      </w:r>
-      <w:proofErr w:type="spellEnd"/>
+        <w:t>系统中是区分大小写的，所以需要修改</w:t>
+      </w:r>
+      <w:proofErr w:type="spellStart"/>
       <w:r>
         <w:rPr>
           <w:rFonts w:ascii="宋体" w:eastAsia="宋体" w:hAnsi="宋体" w:cs="宋体"/>
@@ -14161,9 +14157,9 @@
           <w:sz w:val="24"/>
           <w:szCs w:val="24"/>
         </w:rPr>
-        <w:t>的配置文件</w:t>
-      </w:r>
-      <w:proofErr w:type="spellStart"/>
+        <w:t>mysql</w:t>
+      </w:r>
+      <w:proofErr w:type="spellEnd"/>
       <w:r>
         <w:rPr>
           <w:rFonts w:ascii="宋体" w:eastAsia="宋体" w:hAnsi="宋体" w:cs="宋体"/>
@@ -14171,9 +14167,9 @@
           <w:sz w:val="24"/>
           <w:szCs w:val="24"/>
         </w:rPr>
-        <w:t>my.cnf</w:t>
-      </w:r>
-      <w:proofErr w:type="spellEnd"/>
+        <w:t>的配置文件</w:t>
+      </w:r>
+      <w:proofErr w:type="spellStart"/>
       <w:r>
         <w:rPr>
           <w:rFonts w:ascii="宋体" w:eastAsia="宋体" w:hAnsi="宋体" w:cs="宋体"/>
@@ -14181,9 +14177,9 @@
           <w:sz w:val="24"/>
           <w:szCs w:val="24"/>
         </w:rPr>
-        <w:t>，在[</w:t>
-      </w:r>
-      <w:proofErr w:type="spellStart"/>
+        <w:t>my.cnf</w:t>
+      </w:r>
+      <w:proofErr w:type="spellEnd"/>
       <w:r>
         <w:rPr>
           <w:rFonts w:ascii="宋体" w:eastAsia="宋体" w:hAnsi="宋体" w:cs="宋体"/>
@@ -14191,9 +14187,9 @@
           <w:sz w:val="24"/>
           <w:szCs w:val="24"/>
         </w:rPr>
-        <w:t>mysqld</w:t>
-      </w:r>
-      <w:proofErr w:type="spellEnd"/>
+        <w:t>，在[</w:t>
+      </w:r>
+      <w:proofErr w:type="spellStart"/>
       <w:r>
         <w:rPr>
           <w:rFonts w:ascii="宋体" w:eastAsia="宋体" w:hAnsi="宋体" w:cs="宋体"/>
@@ -14201,9 +14197,9 @@
           <w:sz w:val="24"/>
           <w:szCs w:val="24"/>
         </w:rPr>
-        <w:t xml:space="preserve">]加入一行： </w:t>
-      </w:r>
-      <w:proofErr w:type="spellStart"/>
+        <w:t>mysqld</w:t>
+      </w:r>
+      <w:proofErr w:type="spellEnd"/>
       <w:r>
         <w:rPr>
           <w:rFonts w:ascii="宋体" w:eastAsia="宋体" w:hAnsi="宋体" w:cs="宋体"/>
@@ -14211,9 +14207,9 @@
           <w:sz w:val="24"/>
           <w:szCs w:val="24"/>
         </w:rPr>
-        <w:t>lower_case_table_names</w:t>
-      </w:r>
-      <w:proofErr w:type="spellEnd"/>
+        <w:t xml:space="preserve">]加入一行： </w:t>
+      </w:r>
+      <w:proofErr w:type="spellStart"/>
       <w:r>
         <w:rPr>
           <w:rFonts w:ascii="宋体" w:eastAsia="宋体" w:hAnsi="宋体" w:cs="宋体"/>
@@ -14221,10 +14217,1004 @@
           <w:sz w:val="24"/>
           <w:szCs w:val="24"/>
         </w:rPr>
+        <w:t>lower_case_table_names</w:t>
+      </w:r>
+      <w:proofErr w:type="spellEnd"/>
+      <w:r>
+        <w:rPr>
+          <w:rFonts w:ascii="宋体" w:eastAsia="宋体" w:hAnsi="宋体" w:cs="宋体"/>
+          <w:kern w:val="0"/>
+          <w:sz w:val="24"/>
+          <w:szCs w:val="24"/>
+        </w:rPr>
         <w:t>=1</w:t>
       </w:r>
     </w:p>
+    <w:p>
+      <w:pPr>
+        <w:rPr>
+          <w:rFonts w:ascii="宋体" w:eastAsia="宋体" w:hAnsi="宋体" w:cs="宋体" w:hint="eastAsia"/>
+          <w:kern w:val="0"/>
+          <w:sz w:val="24"/>
+          <w:szCs w:val="24"/>
+        </w:rPr>
+      </w:pPr>
+    </w:p>
+    <w:p>
+      <w:pPr>
+        <w:pStyle w:val="2"/>
+      </w:pPr>
+      <w:proofErr w:type="spellStart"/>
+      <w:proofErr w:type="gramStart"/>
+      <w:r>
+        <w:rPr>
+          <w:rFonts w:hint="eastAsia"/>
+        </w:rPr>
+        <w:t>springboot</w:t>
+      </w:r>
+      <w:proofErr w:type="spellEnd"/>
+      <w:proofErr w:type="gramEnd"/>
+    </w:p>
+    <w:p>
+      <w:pPr>
+        <w:rPr>
+          <w:rFonts w:hint="eastAsia"/>
+        </w:rPr>
+      </w:pPr>
+    </w:p>
+    <w:p>
+      <w:pPr>
+        <w:pStyle w:val="3"/>
+      </w:pPr>
+      <w:r>
+        <w:rPr>
+          <w:rFonts w:hint="eastAsia"/>
+        </w:rPr>
+        <w:t>1.</w:t>
+      </w:r>
+      <w:r>
+        <w:t xml:space="preserve"> Unable to start </w:t>
+      </w:r>
+      <w:proofErr w:type="spellStart"/>
+      <w:r>
+        <w:t>ServletWebServerApplicationContext</w:t>
+      </w:r>
+      <w:proofErr w:type="spellEnd"/>
+      <w:r>
+        <w:t xml:space="preserve"> due to missing </w:t>
+      </w:r>
+      <w:proofErr w:type="spellStart"/>
+      <w:r>
+        <w:t>ServletWebServerFactory</w:t>
+      </w:r>
+      <w:proofErr w:type="spellEnd"/>
+      <w:r>
+        <w:t xml:space="preserve"> bean</w:t>
+      </w:r>
+    </w:p>
+    <w:p>
+      <w:pPr>
+        <w:widowControl/>
+        <w:shd w:val="clear" w:color="auto" w:fill="F5FAFE"/>
+        <w:spacing w:before="150" w:after="150"/>
+        <w:jc w:val="left"/>
+        <w:rPr>
+          <w:rFonts w:ascii="Verdana" w:eastAsia="宋体" w:hAnsi="Verdana" w:cs="宋体"/>
+          <w:color w:val="000000"/>
+          <w:kern w:val="0"/>
+          <w:sz w:val="18"/>
+          <w:szCs w:val="18"/>
+        </w:rPr>
+      </w:pPr>
+      <w:proofErr w:type="gramStart"/>
+      <w:r>
+        <w:rPr>
+          <w:rFonts w:ascii="Verdana" w:eastAsia="宋体" w:hAnsi="Verdana" w:cs="宋体"/>
+          <w:color w:val="000000"/>
+          <w:kern w:val="0"/>
+          <w:sz w:val="18"/>
+          <w:szCs w:val="18"/>
+        </w:rPr>
+        <w:t>一</w:t>
+      </w:r>
+      <w:proofErr w:type="gramEnd"/>
+      <w:r>
+        <w:rPr>
+          <w:rFonts w:ascii="Verdana" w:eastAsia="宋体" w:hAnsi="Verdana" w:cs="宋体"/>
+          <w:color w:val="000000"/>
+          <w:kern w:val="0"/>
+          <w:sz w:val="18"/>
+          <w:szCs w:val="18"/>
+        </w:rPr>
+        <w:t>，在</w:t>
+      </w:r>
+      <w:r>
+        <w:rPr>
+          <w:rFonts w:ascii="Verdana" w:eastAsia="宋体" w:hAnsi="Verdana" w:cs="宋体"/>
+          <w:color w:val="000000"/>
+          <w:kern w:val="0"/>
+          <w:sz w:val="18"/>
+          <w:szCs w:val="18"/>
+        </w:rPr>
+        <w:t>main</w:t>
+      </w:r>
+      <w:r>
+        <w:rPr>
+          <w:rFonts w:ascii="Verdana" w:eastAsia="宋体" w:hAnsi="Verdana" w:cs="宋体"/>
+          <w:color w:val="000000"/>
+          <w:kern w:val="0"/>
+          <w:sz w:val="18"/>
+          <w:szCs w:val="18"/>
+        </w:rPr>
+        <w:t>方法所在的类忘记添加</w:t>
+      </w:r>
+      <w:r>
+        <w:rPr>
+          <w:rFonts w:ascii="Verdana" w:eastAsia="宋体" w:hAnsi="Verdana" w:cs="宋体"/>
+          <w:color w:val="000000"/>
+          <w:kern w:val="0"/>
+          <w:sz w:val="18"/>
+          <w:szCs w:val="18"/>
+        </w:rPr>
+        <w:t>@</w:t>
+      </w:r>
+      <w:proofErr w:type="spellStart"/>
+      <w:r>
+        <w:rPr>
+          <w:rFonts w:ascii="Verdana" w:eastAsia="宋体" w:hAnsi="Verdana" w:cs="宋体"/>
+          <w:color w:val="000000"/>
+          <w:kern w:val="0"/>
+          <w:sz w:val="18"/>
+          <w:szCs w:val="18"/>
+        </w:rPr>
+        <w:t>SpringBootApplication</w:t>
+      </w:r>
+      <w:proofErr w:type="spellEnd"/>
+    </w:p>
+    <w:p>
+      <w:pPr>
+        <w:widowControl/>
+        <w:shd w:val="clear" w:color="auto" w:fill="F5FAFE"/>
+        <w:spacing w:before="150" w:after="150"/>
+        <w:jc w:val="left"/>
+        <w:rPr>
+          <w:rFonts w:ascii="Verdana" w:eastAsia="宋体" w:hAnsi="Verdana" w:cs="宋体"/>
+          <w:color w:val="000000"/>
+          <w:kern w:val="0"/>
+          <w:sz w:val="18"/>
+          <w:szCs w:val="18"/>
+        </w:rPr>
+      </w:pPr>
+      <w:r>
+        <w:rPr>
+          <w:rFonts w:ascii="Verdana" w:eastAsia="宋体" w:hAnsi="Verdana" w:cs="宋体"/>
+          <w:color w:val="000000"/>
+          <w:kern w:val="0"/>
+          <w:sz w:val="18"/>
+          <w:szCs w:val="18"/>
+        </w:rPr>
+        <w:t>二，缺少依赖，添加即可</w:t>
+      </w:r>
+    </w:p>
+    <w:tbl>
+      <w:tblPr>
+        <w:tblW w:w="16200" w:type="dxa"/>
+        <w:tblBorders>
+          <w:top w:val="single" w:sz="6" w:space="0" w:color="DFDFDF"/>
+          <w:left w:val="single" w:sz="6" w:space="0" w:color="DFDFDF"/>
+          <w:bottom w:val="single" w:sz="6" w:space="0" w:color="DFDFDF"/>
+          <w:right w:val="single" w:sz="6" w:space="0" w:color="DFDFDF"/>
+        </w:tblBorders>
+        <w:tblCellMar>
+          <w:left w:w="0" w:type="dxa"/>
+          <w:right w:w="0" w:type="dxa"/>
+        </w:tblCellMar>
+        <w:tblLook w:val="04A0" w:firstRow="1" w:lastRow="0" w:firstColumn="1" w:lastColumn="0" w:noHBand="0" w:noVBand="1"/>
+      </w:tblPr>
+      <w:tblGrid>
+        <w:gridCol w:w="1139"/>
+        <w:gridCol w:w="15061"/>
+      </w:tblGrid>
+      <w:tr>
+        <w:tc>
+          <w:tcPr>
+            <w:tcW w:w="0" w:type="auto"/>
+            <w:tcBorders>
+              <w:top w:val="single" w:sz="6" w:space="0" w:color="C0C0C0"/>
+              <w:left w:val="single" w:sz="6" w:space="0" w:color="C0C0C0"/>
+              <w:bottom w:val="single" w:sz="6" w:space="0" w:color="C0C0C0"/>
+              <w:right w:val="single" w:sz="6" w:space="0" w:color="C0C0C0"/>
+            </w:tcBorders>
+            <w:tcMar>
+              <w:top w:w="120" w:type="dxa"/>
+              <w:left w:w="210" w:type="dxa"/>
+              <w:bottom w:w="120" w:type="dxa"/>
+              <w:right w:w="210" w:type="dxa"/>
+            </w:tcMar>
+            <w:vAlign w:val="center"/>
+            <w:hideMark/>
+          </w:tcPr>
+          <w:p>
+            <w:pPr>
+              <w:widowControl/>
+              <w:jc w:val="left"/>
+              <w:rPr>
+                <w:rFonts w:ascii="宋体" w:eastAsia="宋体" w:hAnsi="宋体" w:cs="宋体"/>
+                <w:kern w:val="0"/>
+                <w:sz w:val="24"/>
+                <w:szCs w:val="24"/>
+              </w:rPr>
+            </w:pPr>
+            <w:r>
+              <w:rPr>
+                <w:rFonts w:ascii="宋体" w:eastAsia="宋体" w:hAnsi="宋体" w:cs="宋体"/>
+                <w:kern w:val="0"/>
+                <w:sz w:val="24"/>
+                <w:szCs w:val="24"/>
+              </w:rPr>
+              <w:t>1</w:t>
+            </w:r>
+          </w:p>
+          <w:p>
+            <w:pPr>
+              <w:widowControl/>
+              <w:jc w:val="left"/>
+              <w:rPr>
+                <w:rFonts w:ascii="宋体" w:eastAsia="宋体" w:hAnsi="宋体" w:cs="宋体"/>
+                <w:kern w:val="0"/>
+                <w:sz w:val="24"/>
+                <w:szCs w:val="24"/>
+              </w:rPr>
+            </w:pPr>
+            <w:r>
+              <w:rPr>
+                <w:rFonts w:ascii="宋体" w:eastAsia="宋体" w:hAnsi="宋体" w:cs="宋体"/>
+                <w:kern w:val="0"/>
+                <w:sz w:val="24"/>
+                <w:szCs w:val="24"/>
+              </w:rPr>
+              <w:t>2</w:t>
+            </w:r>
+          </w:p>
+          <w:p>
+            <w:pPr>
+              <w:widowControl/>
+              <w:jc w:val="left"/>
+              <w:rPr>
+                <w:rFonts w:ascii="宋体" w:eastAsia="宋体" w:hAnsi="宋体" w:cs="宋体"/>
+                <w:kern w:val="0"/>
+                <w:sz w:val="24"/>
+                <w:szCs w:val="24"/>
+              </w:rPr>
+            </w:pPr>
+            <w:r>
+              <w:rPr>
+                <w:rFonts w:ascii="宋体" w:eastAsia="宋体" w:hAnsi="宋体" w:cs="宋体"/>
+                <w:kern w:val="0"/>
+                <w:sz w:val="24"/>
+                <w:szCs w:val="24"/>
+              </w:rPr>
+              <w:t>3</w:t>
+            </w:r>
+          </w:p>
+          <w:p>
+            <w:pPr>
+              <w:widowControl/>
+              <w:jc w:val="left"/>
+              <w:rPr>
+                <w:rFonts w:ascii="宋体" w:eastAsia="宋体" w:hAnsi="宋体" w:cs="宋体"/>
+                <w:kern w:val="0"/>
+                <w:sz w:val="24"/>
+                <w:szCs w:val="24"/>
+              </w:rPr>
+            </w:pPr>
+            <w:r>
+              <w:rPr>
+                <w:rFonts w:ascii="宋体" w:eastAsia="宋体" w:hAnsi="宋体" w:cs="宋体"/>
+                <w:kern w:val="0"/>
+                <w:sz w:val="24"/>
+                <w:szCs w:val="24"/>
+              </w:rPr>
+              <w:t>4</w:t>
+            </w:r>
+          </w:p>
+        </w:tc>
+        <w:tc>
+          <w:tcPr>
+            <w:tcW w:w="0" w:type="auto"/>
+            <w:tcBorders>
+              <w:top w:val="single" w:sz="6" w:space="0" w:color="C0C0C0"/>
+              <w:left w:val="single" w:sz="6" w:space="0" w:color="C0C0C0"/>
+              <w:bottom w:val="single" w:sz="6" w:space="0" w:color="C0C0C0"/>
+              <w:right w:val="single" w:sz="6" w:space="0" w:color="C0C0C0"/>
+            </w:tcBorders>
+            <w:tcMar>
+              <w:top w:w="120" w:type="dxa"/>
+              <w:left w:w="210" w:type="dxa"/>
+              <w:bottom w:w="120" w:type="dxa"/>
+              <w:right w:w="210" w:type="dxa"/>
+            </w:tcMar>
+            <w:vAlign w:val="center"/>
+            <w:hideMark/>
+          </w:tcPr>
+          <w:p>
+            <w:pPr>
+              <w:widowControl/>
+              <w:jc w:val="left"/>
+              <w:rPr>
+                <w:rFonts w:ascii="宋体" w:eastAsia="宋体" w:hAnsi="宋体" w:cs="宋体"/>
+                <w:kern w:val="0"/>
+                <w:sz w:val="24"/>
+                <w:szCs w:val="24"/>
+              </w:rPr>
+            </w:pPr>
+            <w:r>
+              <w:rPr>
+                <w:rFonts w:ascii="宋体" w:eastAsia="宋体" w:hAnsi="宋体" w:cs="宋体"/>
+                <w:kern w:val="0"/>
+                <w:sz w:val="24"/>
+                <w:szCs w:val="24"/>
+              </w:rPr>
+              <w:t>&lt;dependency&gt;</w:t>
+            </w:r>
+          </w:p>
+          <w:p>
+            <w:pPr>
+              <w:widowControl/>
+              <w:jc w:val="left"/>
+              <w:rPr>
+                <w:rFonts w:ascii="宋体" w:eastAsia="宋体" w:hAnsi="宋体" w:cs="宋体"/>
+                <w:kern w:val="0"/>
+                <w:sz w:val="24"/>
+                <w:szCs w:val="24"/>
+              </w:rPr>
+            </w:pPr>
+            <w:r>
+              <w:rPr>
+                <w:rFonts w:ascii="宋体" w:eastAsia="宋体" w:hAnsi="宋体" w:cs="宋体"/>
+                <w:kern w:val="0"/>
+                <w:sz w:val="24"/>
+                <w:szCs w:val="24"/>
+              </w:rPr>
+              <w:t>    &lt;</w:t>
+            </w:r>
+            <w:proofErr w:type="spellStart"/>
+            <w:r>
+              <w:rPr>
+                <w:rFonts w:ascii="宋体" w:eastAsia="宋体" w:hAnsi="宋体" w:cs="宋体"/>
+                <w:kern w:val="0"/>
+                <w:sz w:val="24"/>
+                <w:szCs w:val="24"/>
+              </w:rPr>
+              <w:t>groupId</w:t>
+            </w:r>
+            <w:proofErr w:type="spellEnd"/>
+            <w:r>
+              <w:rPr>
+                <w:rFonts w:ascii="宋体" w:eastAsia="宋体" w:hAnsi="宋体" w:cs="宋体"/>
+                <w:kern w:val="0"/>
+                <w:sz w:val="24"/>
+                <w:szCs w:val="24"/>
+              </w:rPr>
+              <w:t>&gt;</w:t>
+            </w:r>
+            <w:proofErr w:type="spellStart"/>
+            <w:r>
+              <w:rPr>
+                <w:rFonts w:ascii="宋体" w:eastAsia="宋体" w:hAnsi="宋体" w:cs="宋体"/>
+                <w:kern w:val="0"/>
+                <w:sz w:val="24"/>
+                <w:szCs w:val="24"/>
+              </w:rPr>
+              <w:t>org.springframework.boot</w:t>
+            </w:r>
+            <w:proofErr w:type="spellEnd"/>
+            <w:r>
+              <w:rPr>
+                <w:rFonts w:ascii="宋体" w:eastAsia="宋体" w:hAnsi="宋体" w:cs="宋体"/>
+                <w:kern w:val="0"/>
+                <w:sz w:val="24"/>
+                <w:szCs w:val="24"/>
+              </w:rPr>
+              <w:t>&lt;/</w:t>
+            </w:r>
+            <w:proofErr w:type="spellStart"/>
+            <w:r>
+              <w:rPr>
+                <w:rFonts w:ascii="宋体" w:eastAsia="宋体" w:hAnsi="宋体" w:cs="宋体"/>
+                <w:kern w:val="0"/>
+                <w:sz w:val="24"/>
+                <w:szCs w:val="24"/>
+              </w:rPr>
+              <w:t>groupId</w:t>
+            </w:r>
+            <w:proofErr w:type="spellEnd"/>
+            <w:r>
+              <w:rPr>
+                <w:rFonts w:ascii="宋体" w:eastAsia="宋体" w:hAnsi="宋体" w:cs="宋体"/>
+                <w:kern w:val="0"/>
+                <w:sz w:val="24"/>
+                <w:szCs w:val="24"/>
+              </w:rPr>
+              <w:t>&gt;</w:t>
+            </w:r>
+          </w:p>
+          <w:p>
+            <w:pPr>
+              <w:widowControl/>
+              <w:jc w:val="left"/>
+              <w:rPr>
+                <w:rFonts w:ascii="宋体" w:eastAsia="宋体" w:hAnsi="宋体" w:cs="宋体"/>
+                <w:kern w:val="0"/>
+                <w:sz w:val="24"/>
+                <w:szCs w:val="24"/>
+              </w:rPr>
+            </w:pPr>
+            <w:r>
+              <w:rPr>
+                <w:rFonts w:ascii="宋体" w:eastAsia="宋体" w:hAnsi="宋体" w:cs="宋体"/>
+                <w:kern w:val="0"/>
+                <w:sz w:val="24"/>
+                <w:szCs w:val="24"/>
+              </w:rPr>
+              <w:t>    &lt;</w:t>
+            </w:r>
+            <w:proofErr w:type="spellStart"/>
+            <w:r>
+              <w:rPr>
+                <w:rFonts w:ascii="宋体" w:eastAsia="宋体" w:hAnsi="宋体" w:cs="宋体"/>
+                <w:kern w:val="0"/>
+                <w:sz w:val="24"/>
+                <w:szCs w:val="24"/>
+              </w:rPr>
+              <w:t>artifactId</w:t>
+            </w:r>
+            <w:proofErr w:type="spellEnd"/>
+            <w:r>
+              <w:rPr>
+                <w:rFonts w:ascii="宋体" w:eastAsia="宋体" w:hAnsi="宋体" w:cs="宋体"/>
+                <w:kern w:val="0"/>
+                <w:sz w:val="24"/>
+                <w:szCs w:val="24"/>
+              </w:rPr>
+              <w:t>&gt;spring-boot-starter-web&lt;/</w:t>
+            </w:r>
+            <w:proofErr w:type="spellStart"/>
+            <w:r>
+              <w:rPr>
+                <w:rFonts w:ascii="宋体" w:eastAsia="宋体" w:hAnsi="宋体" w:cs="宋体"/>
+                <w:kern w:val="0"/>
+                <w:sz w:val="24"/>
+                <w:szCs w:val="24"/>
+              </w:rPr>
+              <w:t>artifactId</w:t>
+            </w:r>
+            <w:proofErr w:type="spellEnd"/>
+            <w:r>
+              <w:rPr>
+                <w:rFonts w:ascii="宋体" w:eastAsia="宋体" w:hAnsi="宋体" w:cs="宋体"/>
+                <w:kern w:val="0"/>
+                <w:sz w:val="24"/>
+                <w:szCs w:val="24"/>
+              </w:rPr>
+              <w:t>&gt;</w:t>
+            </w:r>
+          </w:p>
+          <w:p>
+            <w:pPr>
+              <w:widowControl/>
+              <w:jc w:val="left"/>
+              <w:rPr>
+                <w:rFonts w:ascii="宋体" w:eastAsia="宋体" w:hAnsi="宋体" w:cs="宋体"/>
+                <w:kern w:val="0"/>
+                <w:sz w:val="24"/>
+                <w:szCs w:val="24"/>
+              </w:rPr>
+            </w:pPr>
+            <w:r>
+              <w:rPr>
+                <w:rFonts w:ascii="宋体" w:eastAsia="宋体" w:hAnsi="宋体" w:cs="宋体"/>
+                <w:kern w:val="0"/>
+                <w:sz w:val="24"/>
+                <w:szCs w:val="24"/>
+              </w:rPr>
+              <w:t>&lt;/dependency&gt;</w:t>
+            </w:r>
+          </w:p>
+        </w:tc>
+      </w:tr>
+    </w:tbl>
+    <w:p>
+      <w:pPr>
+        <w:rPr>
+          <w:rFonts w:hint="eastAsia"/>
+        </w:rPr>
+      </w:pPr>
+    </w:p>
+    <w:p>
+      <w:pPr>
+        <w:pStyle w:val="3"/>
+        <w:rPr>
+          <w:rFonts w:hint="eastAsia"/>
+        </w:rPr>
+      </w:pPr>
+      <w:r>
+        <w:rPr>
+          <w:rFonts w:hint="eastAsia"/>
+        </w:rPr>
+        <w:t>2.</w:t>
+      </w:r>
+      <w:r>
+        <w:rPr>
+          <w:rFonts w:hint="eastAsia"/>
+        </w:rPr>
+        <w:t xml:space="preserve"> </w:t>
+      </w:r>
+      <w:proofErr w:type="spellStart"/>
+      <w:r>
+        <w:rPr>
+          <w:rFonts w:hint="eastAsia"/>
+        </w:rPr>
+        <w:t>springboot</w:t>
+      </w:r>
+      <w:proofErr w:type="spellEnd"/>
+      <w:r>
+        <w:rPr>
+          <w:rFonts w:hint="eastAsia"/>
+        </w:rPr>
+        <w:t xml:space="preserve"> </w:t>
+      </w:r>
+      <w:r>
+        <w:rPr>
+          <w:rFonts w:hint="eastAsia"/>
+        </w:rPr>
+        <w:t>工程启动报错之</w:t>
+      </w:r>
+      <w:r>
+        <w:rPr>
+          <w:rFonts w:hint="eastAsia"/>
+        </w:rPr>
+        <w:t xml:space="preserve">Consider defining a bean of type </w:t>
+      </w:r>
+      <w:r>
+        <w:rPr>
+          <w:rFonts w:hint="eastAsia"/>
+        </w:rPr>
+        <w:t>‘</w:t>
+      </w:r>
+      <w:r>
+        <w:rPr>
+          <w:rFonts w:hint="eastAsia"/>
+        </w:rPr>
+        <w:t>XXX</w:t>
+      </w:r>
+      <w:r>
+        <w:rPr>
+          <w:rFonts w:hint="eastAsia"/>
+        </w:rPr>
+        <w:t>’</w:t>
+      </w:r>
+      <w:r>
+        <w:rPr>
+          <w:rFonts w:hint="eastAsia"/>
+        </w:rPr>
+        <w:t xml:space="preserve"> in your configuration.</w:t>
+      </w:r>
+    </w:p>
+    <w:p>
+      <w:pPr>
+        <w:rPr>
+          <w:rFonts w:hint="eastAsia"/>
+        </w:rPr>
+      </w:pPr>
+    </w:p>
+    <w:p>
+      <w:pPr>
+        <w:rPr>
+          <w:rFonts w:hint="eastAsia"/>
+        </w:rPr>
+      </w:pPr>
+      <w:r>
+        <w:rPr>
+          <w:rFonts w:hint="eastAsia"/>
+        </w:rPr>
+        <w:t>步骤</w:t>
+      </w:r>
+      <w:proofErr w:type="gramStart"/>
+      <w:r>
+        <w:rPr>
+          <w:rFonts w:hint="eastAsia"/>
+        </w:rPr>
+        <w:t>一</w:t>
+      </w:r>
+      <w:proofErr w:type="gramEnd"/>
+      <w:r>
+        <w:rPr>
+          <w:rFonts w:hint="eastAsia"/>
+        </w:rPr>
+        <w:t>：</w:t>
+      </w:r>
+    </w:p>
     <w:p/>
+    <w:p>
+      <w:pPr>
+        <w:rPr>
+          <w:rFonts w:hint="eastAsia"/>
+        </w:rPr>
+      </w:pPr>
+      <w:r>
+        <w:rPr>
+          <w:rFonts w:hint="eastAsia"/>
+        </w:rPr>
+        <w:t>在</w:t>
+      </w:r>
+      <w:proofErr w:type="spellStart"/>
+      <w:r>
+        <w:rPr>
+          <w:rFonts w:hint="eastAsia"/>
+        </w:rPr>
+        <w:t>springboot</w:t>
+      </w:r>
+      <w:proofErr w:type="spellEnd"/>
+      <w:r>
+        <w:rPr>
+          <w:rFonts w:hint="eastAsia"/>
+        </w:rPr>
+        <w:t>的配置文件添加，</w:t>
+      </w:r>
+      <w:proofErr w:type="spellStart"/>
+      <w:r>
+        <w:rPr>
+          <w:rFonts w:hint="eastAsia"/>
+        </w:rPr>
+        <w:t>mybatis</w:t>
+      </w:r>
+      <w:proofErr w:type="spellEnd"/>
+      <w:r>
+        <w:rPr>
+          <w:rFonts w:hint="eastAsia"/>
+        </w:rPr>
+        <w:t>的配置如下所示：</w:t>
+      </w:r>
+    </w:p>
+    <w:p/>
+    <w:p>
+      <w:proofErr w:type="spellStart"/>
+      <w:proofErr w:type="gramStart"/>
+      <w:r>
+        <w:t>mybatis</w:t>
+      </w:r>
+      <w:proofErr w:type="spellEnd"/>
+      <w:proofErr w:type="gramEnd"/>
+      <w:r>
+        <w:t>:</w:t>
+      </w:r>
+    </w:p>
+    <w:p>
+      <w:r>
+        <w:t xml:space="preserve">  </w:t>
+      </w:r>
+      <w:proofErr w:type="spellStart"/>
+      <w:proofErr w:type="gramStart"/>
+      <w:r>
+        <w:t>typeAliasesPackage</w:t>
+      </w:r>
+      <w:proofErr w:type="spellEnd"/>
+      <w:proofErr w:type="gramEnd"/>
+      <w:r>
+        <w:t xml:space="preserve">: </w:t>
+      </w:r>
+      <w:proofErr w:type="spellStart"/>
+      <w:r>
+        <w:t>com.xxx.xxx.dao.entity</w:t>
+      </w:r>
+      <w:proofErr w:type="spellEnd"/>
+    </w:p>
+    <w:p>
+      <w:r>
+        <w:t xml:space="preserve">  </w:t>
+      </w:r>
+      <w:proofErr w:type="spellStart"/>
+      <w:proofErr w:type="gramStart"/>
+      <w:r>
+        <w:t>mapperLocations</w:t>
+      </w:r>
+      <w:proofErr w:type="spellEnd"/>
+      <w:proofErr w:type="gramEnd"/>
+      <w:r>
+        <w:t xml:space="preserve">: </w:t>
+      </w:r>
+      <w:proofErr w:type="spellStart"/>
+      <w:r>
+        <w:t>classpath:mapper</w:t>
+      </w:r>
+      <w:proofErr w:type="spellEnd"/>
+      <w:r>
+        <w:t>/*.xml</w:t>
+      </w:r>
+    </w:p>
+    <w:p>
+      <w:pPr>
+        <w:rPr>
+          <w:rFonts w:hint="eastAsia"/>
+        </w:rPr>
+      </w:pPr>
+    </w:p>
+    <w:p>
+      <w:pPr>
+        <w:rPr>
+          <w:rFonts w:hint="eastAsia"/>
+        </w:rPr>
+      </w:pPr>
+      <w:r>
+        <w:rPr>
+          <w:rFonts w:hint="eastAsia"/>
+        </w:rPr>
+        <w:t>步骤二：</w:t>
+      </w:r>
+    </w:p>
+    <w:p/>
+    <w:p>
+      <w:pPr>
+        <w:rPr>
+          <w:rFonts w:hint="eastAsia"/>
+        </w:rPr>
+      </w:pPr>
+      <w:r>
+        <w:rPr>
+          <w:rFonts w:hint="eastAsia"/>
+        </w:rPr>
+        <w:t xml:space="preserve">　　①将接口与对应的实现类放在与</w:t>
+      </w:r>
+      <w:r>
+        <w:rPr>
+          <w:rFonts w:hint="eastAsia"/>
+        </w:rPr>
+        <w:t>application</w:t>
+      </w:r>
+      <w:r>
+        <w:rPr>
+          <w:rFonts w:hint="eastAsia"/>
+        </w:rPr>
+        <w:t>启动类的同一个目录或者他的子目录下，这样注解可以被扫描到，这是最省事的办法。（没测试）</w:t>
+      </w:r>
+    </w:p>
+    <w:p>
+      <w:pPr>
+        <w:rPr>
+          <w:rFonts w:hint="eastAsia"/>
+        </w:rPr>
+      </w:pPr>
+      <w:r>
+        <w:rPr>
+          <w:rFonts w:hint="eastAsia"/>
+        </w:rPr>
+        <w:t xml:space="preserve">　　②或者在启动类上加上</w:t>
+      </w:r>
+      <w:r>
+        <w:rPr>
+          <w:rFonts w:hint="eastAsia"/>
+        </w:rPr>
+        <w:t>@</w:t>
+      </w:r>
+      <w:proofErr w:type="spellStart"/>
+      <w:r>
+        <w:rPr>
+          <w:rFonts w:hint="eastAsia"/>
+        </w:rPr>
+        <w:t>MapperScan</w:t>
+      </w:r>
+      <w:proofErr w:type="spellEnd"/>
+      <w:r>
+        <w:rPr>
+          <w:rFonts w:hint="eastAsia"/>
+        </w:rPr>
+        <w:t>或者</w:t>
+      </w:r>
+      <w:r>
+        <w:rPr>
+          <w:rFonts w:hint="eastAsia"/>
+        </w:rPr>
+        <w:t>@</w:t>
+      </w:r>
+      <w:proofErr w:type="spellStart"/>
+      <w:r>
+        <w:rPr>
+          <w:rFonts w:hint="eastAsia"/>
+        </w:rPr>
+        <w:t>ComponentScan</w:t>
+      </w:r>
+      <w:proofErr w:type="spellEnd"/>
+      <w:r>
+        <w:rPr>
+          <w:rFonts w:hint="eastAsia"/>
+        </w:rPr>
+        <w:t>注解，手动指定</w:t>
+      </w:r>
+      <w:r>
+        <w:rPr>
+          <w:rFonts w:hint="eastAsia"/>
+        </w:rPr>
+        <w:t>application</w:t>
+      </w:r>
+      <w:r>
+        <w:rPr>
+          <w:rFonts w:hint="eastAsia"/>
+        </w:rPr>
+        <w:t>类要扫描哪些包下的注解，如下所示：</w:t>
+      </w:r>
+      <w:r>
+        <w:rPr>
+          <w:rFonts w:hint="eastAsia"/>
+        </w:rPr>
+        <w:t xml:space="preserve"> </w:t>
+      </w:r>
+    </w:p>
+    <w:p/>
+    <w:p>
+      <w:r>
+        <w:t>@</w:t>
+      </w:r>
+      <w:proofErr w:type="spellStart"/>
+      <w:r>
+        <w:t>SpringBootApplication</w:t>
+      </w:r>
+      <w:proofErr w:type="spellEnd"/>
+    </w:p>
+    <w:p>
+      <w:proofErr w:type="gramStart"/>
+      <w:r>
+        <w:t>@</w:t>
+      </w:r>
+      <w:proofErr w:type="spellStart"/>
+      <w:r>
+        <w:t>ComponentScan</w:t>
+      </w:r>
+      <w:proofErr w:type="spellEnd"/>
+      <w:r>
+        <w:t>(</w:t>
+      </w:r>
+      <w:proofErr w:type="spellStart"/>
+      <w:proofErr w:type="gramEnd"/>
+      <w:r>
+        <w:t>basePackages</w:t>
+      </w:r>
+      <w:proofErr w:type="spellEnd"/>
+      <w:r>
+        <w:t xml:space="preserve"> = {"</w:t>
+      </w:r>
+      <w:proofErr w:type="spellStart"/>
+      <w:r>
+        <w:t>com.xxx.xxx.dao</w:t>
+      </w:r>
+      <w:proofErr w:type="spellEnd"/>
+      <w:r>
+        <w:t>"})</w:t>
+      </w:r>
+    </w:p>
+    <w:p>
+      <w:pPr>
+        <w:rPr>
+          <w:rFonts w:hint="eastAsia"/>
+        </w:rPr>
+      </w:pPr>
+      <w:r>
+        <w:rPr>
+          <w:rFonts w:hint="eastAsia"/>
+        </w:rPr>
+        <w:t xml:space="preserve">　　③或者在接口上添加</w:t>
+      </w:r>
+      <w:r>
+        <w:rPr>
+          <w:rFonts w:hint="eastAsia"/>
+        </w:rPr>
+        <w:t>@M</w:t>
+      </w:r>
+      <w:bookmarkStart w:id="16" w:name="_GoBack"/>
+      <w:bookmarkEnd w:id="16"/>
+      <w:r>
+        <w:rPr>
+          <w:rFonts w:hint="eastAsia"/>
+        </w:rPr>
+        <w:t>apper</w:t>
+      </w:r>
+      <w:r>
+        <w:rPr>
+          <w:rFonts w:hint="eastAsia"/>
+        </w:rPr>
+        <w:t>注解。</w:t>
+      </w:r>
+    </w:p>
+    <w:p/>
+    <w:p>
+      <w:r>
+        <w:t>@Mapper</w:t>
+      </w:r>
+    </w:p>
+    <w:p>
+      <w:proofErr w:type="gramStart"/>
+      <w:r>
+        <w:lastRenderedPageBreak/>
+        <w:t>public</w:t>
+      </w:r>
+      <w:proofErr w:type="gramEnd"/>
+      <w:r>
+        <w:t xml:space="preserve"> interface </w:t>
+      </w:r>
+      <w:proofErr w:type="spellStart"/>
+      <w:r>
+        <w:t>UserMapper</w:t>
+      </w:r>
+      <w:proofErr w:type="spellEnd"/>
+      <w:r>
+        <w:t xml:space="preserve"> {</w:t>
+      </w:r>
+    </w:p>
+    <w:p>
+      <w:r>
+        <w:t>}</w:t>
+      </w:r>
+    </w:p>
+    <w:p>
+      <w:pPr>
+        <w:rPr>
+          <w:rFonts w:hint="eastAsia"/>
+        </w:rPr>
+      </w:pPr>
+      <w:proofErr w:type="spellStart"/>
+      <w:r>
+        <w:rPr>
+          <w:rFonts w:hint="eastAsia"/>
+        </w:rPr>
+        <w:t>ps</w:t>
+      </w:r>
+      <w:proofErr w:type="spellEnd"/>
+      <w:r>
+        <w:rPr>
+          <w:rFonts w:hint="eastAsia"/>
+        </w:rPr>
+        <w:t>：之所以没有找到对应的</w:t>
+      </w:r>
+      <w:r>
+        <w:rPr>
+          <w:rFonts w:hint="eastAsia"/>
+        </w:rPr>
+        <w:t>Bean</w:t>
+      </w:r>
+      <w:r>
+        <w:rPr>
+          <w:rFonts w:hint="eastAsia"/>
+        </w:rPr>
+        <w:t>是因为，</w:t>
+      </w:r>
+      <w:r>
+        <w:rPr>
+          <w:rFonts w:hint="eastAsia"/>
+        </w:rPr>
+        <w:t>@</w:t>
+      </w:r>
+      <w:proofErr w:type="spellStart"/>
+      <w:r>
+        <w:rPr>
+          <w:rFonts w:hint="eastAsia"/>
+        </w:rPr>
+        <w:t>SpringBootApplication</w:t>
+      </w:r>
+      <w:proofErr w:type="spellEnd"/>
+      <w:r>
+        <w:rPr>
+          <w:rFonts w:hint="eastAsia"/>
+        </w:rPr>
+        <w:t>没有扫描到。</w:t>
+      </w:r>
+    </w:p>
+    <w:p>
+      <w:pPr>
+        <w:rPr>
+          <w:rFonts w:hint="eastAsia"/>
+        </w:rPr>
+      </w:pPr>
+    </w:p>
     <w:p/>
     <w:p>
       <w:pPr>
@@ -15266,6 +16256,7 @@
           <w:rFonts w:hint="eastAsia"/>
           <w:shd w:val="clear" w:color="auto" w:fill="FFFFFF"/>
         </w:rPr>
+        <w:lastRenderedPageBreak/>
         <w:t>3</w:t>
       </w:r>
       <w:r>
@@ -15330,7 +16321,6 @@
           <w:color w:val="454545"/>
           <w:shd w:val="clear" w:color="auto" w:fill="FFFFFF"/>
         </w:rPr>
-        <w:lastRenderedPageBreak/>
         <w:t>org.springframework.beans.factory.BeanDefinitionStoreException</w:t>
       </w:r>
       <w:proofErr w:type="spellEnd"/>
@@ -15845,6 +16835,7 @@
         <w:rPr>
           <w:rFonts w:hint="eastAsia"/>
         </w:rPr>
+        <w:lastRenderedPageBreak/>
         <w:t xml:space="preserve">11.SpringMVC+Mybatis </w:t>
       </w:r>
       <w:r>
@@ -16678,7 +17669,6 @@
         </w:rPr>
       </w:pPr>
       <w:r>
-        <w:lastRenderedPageBreak/>
         <w:t>Target runtime Apache Tomcat 6.0 is not defined</w:t>
       </w:r>
     </w:p>
@@ -17243,6 +18233,7 @@
           <w:szCs w:val="21"/>
           <w:shd w:val="clear" w:color="auto" w:fill="F3E8C4"/>
         </w:rPr>
+        <w:lastRenderedPageBreak/>
         <w:t>也就是等页面全部加载后执行里面的赋值语句。</w:t>
       </w:r>
     </w:p>
@@ -18691,6 +19682,19 @@
       <w:szCs w:val="28"/>
     </w:rPr>
   </w:style>
+  <w:style w:type="character" w:styleId="HTML0">
+    <w:name w:val="HTML Code"/>
+    <w:basedOn w:val="a0"/>
+    <w:uiPriority w:val="99"/>
+    <w:semiHidden/>
+    <w:unhideWhenUsed/>
+    <w:rsid w:val="002A533E"/>
+    <w:rPr>
+      <w:rFonts w:ascii="宋体" w:eastAsia="宋体" w:hAnsi="宋体" w:cs="宋体"/>
+      <w:sz w:val="24"/>
+      <w:szCs w:val="24"/>
+    </w:rPr>
+  </w:style>
 </w:styles>
 </file>
 
@@ -19222,6 +20226,19 @@
       <w:szCs w:val="28"/>
     </w:rPr>
   </w:style>
+  <w:style w:type="character" w:styleId="HTML0">
+    <w:name w:val="HTML Code"/>
+    <w:basedOn w:val="a0"/>
+    <w:uiPriority w:val="99"/>
+    <w:semiHidden/>
+    <w:unhideWhenUsed/>
+    <w:rsid w:val="002A533E"/>
+    <w:rPr>
+      <w:rFonts w:ascii="宋体" w:eastAsia="宋体" w:hAnsi="宋体" w:cs="宋体"/>
+      <w:sz w:val="24"/>
+      <w:szCs w:val="24"/>
+    </w:rPr>
+  </w:style>
 </w:styles>
 </file>
 

</xml_diff>